<commit_message>
MAJ TP3 + Rapport partie 3 et intro OK
</commit_message>
<xml_diff>
--- a/Rapport.docx
+++ b/Rapport.docx
@@ -85,7 +85,7 @@
       <w:pPr>
         <w:pStyle w:val="Citationintense"/>
       </w:pPr>
-      <w:hyperlink r:id="rId4" w:history="1">
+      <w:hyperlink r:id="rId5" w:history="1">
         <w:r>
           <w:rPr>
             <w:rStyle w:val="Lienhypertexte"/>
@@ -98,8 +98,25 @@
       </w:r>
     </w:p>
     <w:p>
-      <w:r>
-        <w:t>Nous prendrons à chaque test la même taille de données afin de pouvoir comparer les algorithmes entre eux. Selon les questions des sujets de TP, les tailles seront amenées à être changées pour des raisons de démonstration.</w:t>
+      <w:pPr>
+        <w:jc w:val="both"/>
+      </w:pPr>
+      <w:r>
+        <w:t>Le jeu de données sur lequel nous travaillons est une base de données de chiffres écrits à la main. Nous avons également la vraie valeur représentée par ces chiffres incluse dans le dataset pour identifier quel chiffre correspond au dessin.</w:t>
+      </w:r>
+    </w:p>
+    <w:p>
+      <w:pPr>
+        <w:jc w:val="both"/>
+      </w:pPr>
+      <w:r>
+        <w:t>Selon les questions des sujets de TP, les tailles</w:t>
+      </w:r>
+      <w:r>
+        <w:t xml:space="preserve"> des données sélectionnées</w:t>
+      </w:r>
+      <w:r>
+        <w:t xml:space="preserve"> seront amenées à être changées pour des raisons de démonstration.</w:t>
       </w:r>
     </w:p>
     <w:p>
@@ -111,10 +128,470 @@
       </w:r>
     </w:p>
     <w:p>
+      <w:pPr>
+        <w:jc w:val="both"/>
+      </w:pPr>
       <w:r>
         <w:tab/>
-        <w:t>Pour des tests</w:t>
-      </w:r>
+      </w:r>
+      <w:r>
+        <w:t>Pour ces premiers tests, nous avons</w:t>
+      </w:r>
+      <w:r>
+        <w:t xml:space="preserve"> pris un extrait du dataset de taille 5000. L’algorithme étant très long à s’exécuter sur nos machines, nous sommes contraints d’utiliser une petite partie du dataset entier. Le partage du dataset entre données d’entraînement et données de test est respectivement de 80% </w:t>
+      </w:r>
+      <w:r>
+        <w:t>et 20%.</w:t>
+      </w:r>
+    </w:p>
+    <w:p>
+      <w:pPr>
+        <w:jc w:val="both"/>
+      </w:pPr>
+    </w:p>
+    <w:p>
+      <w:pPr>
+        <w:pStyle w:val="Titre1"/>
+      </w:pPr>
+      <w:r>
+        <w:t xml:space="preserve">III – Méthode </w:t>
+      </w:r>
+      <w:r>
+        <w:t>SVC, la machine à vecteurs de support</w:t>
+      </w:r>
+    </w:p>
+    <w:p>
+      <w:r>
+        <w:tab/>
+        <w:t>Ces derniers tests se feront sous la méthode d’apprentissage SVC, forme de SVM. Nous pourrons faire varier les paramètres suivants :</w:t>
+      </w:r>
+    </w:p>
+    <w:p>
+      <w:pPr>
+        <w:pStyle w:val="Paragraphedeliste"/>
+        <w:numPr>
+          <w:ilvl w:val="0"/>
+          <w:numId w:val="1"/>
+        </w:numPr>
+      </w:pPr>
+      <w:r>
+        <w:t>Kernel : Le type de noyau utilisé</w:t>
+      </w:r>
+    </w:p>
+    <w:p>
+      <w:pPr>
+        <w:pStyle w:val="Paragraphedeliste"/>
+        <w:numPr>
+          <w:ilvl w:val="0"/>
+          <w:numId w:val="1"/>
+        </w:numPr>
+      </w:pPr>
+      <w:r>
+        <w:t>C : La tolérance aux erreurs</w:t>
+      </w:r>
+    </w:p>
+    <w:p>
+      <w:pPr>
+        <w:pStyle w:val="Paragraphedeliste"/>
+        <w:numPr>
+          <w:ilvl w:val="0"/>
+          <w:numId w:val="1"/>
+        </w:numPr>
+      </w:pPr>
+      <w:r>
+        <w:t>Gamma : Le coefficient utilisé dans les noyaux</w:t>
+      </w:r>
+    </w:p>
+    <w:p>
+      <w:r>
+        <w:t>Nous gardons également le jeu de données de taille 5000 pou</w:t>
+      </w:r>
+      <w:r>
+        <w:t>r accélérer les tests de calcul, avec une part de données d’entraînement toujours égale à 70%.</w:t>
+      </w:r>
+    </w:p>
+    <w:p>
+      <w:pPr>
+        <w:pStyle w:val="Titre2"/>
+      </w:pPr>
+      <w:r>
+        <w:t>a) Temps d’exécution</w:t>
+      </w:r>
+      <w:r>
+        <w:t xml:space="preserve"> des kernels</w:t>
+      </w:r>
+    </w:p>
+    <w:p>
+      <w:pPr>
+        <w:jc w:val="both"/>
+      </w:pPr>
+      <w:r>
+        <w:tab/>
+      </w:r>
+      <w:r>
+        <w:t xml:space="preserve">En testant chacun des kernels disponibles dans </w:t>
+      </w:r>
+      <w:r>
+        <w:t>sklearn</w:t>
+      </w:r>
+      <w:r>
+        <w:t>, nous avons comparé leur temps d’exécution respectifs afin de constater leur efficacité.</w:t>
+      </w:r>
+    </w:p>
+    <w:p>
+      <w:pPr>
+        <w:jc w:val="center"/>
+      </w:pPr>
+      <w:r>
+        <w:lastRenderedPageBreak/>
+        <w:pict>
+          <v:shapetype id="_x0000_t75" coordsize="21600,21600" o:spt="75" o:preferrelative="t" path="m@4@5l@4@11@9@11@9@5xe" filled="f" stroked="f">
+            <v:stroke joinstyle="miter"/>
+            <v:formulas>
+              <v:f eqn="if lineDrawn pixelLineWidth 0"/>
+              <v:f eqn="sum @0 1 0"/>
+              <v:f eqn="sum 0 0 @1"/>
+              <v:f eqn="prod @2 1 2"/>
+              <v:f eqn="prod @3 21600 pixelWidth"/>
+              <v:f eqn="prod @3 21600 pixelHeight"/>
+              <v:f eqn="sum @0 0 1"/>
+              <v:f eqn="prod @6 1 2"/>
+              <v:f eqn="prod @7 21600 pixelWidth"/>
+              <v:f eqn="sum @8 21600 0"/>
+              <v:f eqn="prod @7 21600 pixelHeight"/>
+              <v:f eqn="sum @10 21600 0"/>
+            </v:formulas>
+            <v:path o:extrusionok="f" gradientshapeok="t" o:connecttype="rect"/>
+            <o:lock v:ext="edit" aspectratio="t"/>
+          </v:shapetype>
+          <v:shape id="_x0000_i1025" type="#_x0000_t75" style="width:300.9pt;height:225.5pt">
+            <v:imagedata r:id="rId6" o:title="1"/>
+          </v:shape>
+        </w:pict>
+      </w:r>
+    </w:p>
+    <w:p>
+      <w:pPr>
+        <w:jc w:val="both"/>
+      </w:pPr>
+      <w:r>
+        <w:t>On constate rapidement que le kernel le plus efficace en termes de rapidité est sans conteste linear. Il devance les premiers d’un incroyable écart</w:t>
+      </w:r>
+      <w:r>
+        <w:t xml:space="preserve"> en s’exécutant en près de 7 secondes</w:t>
+      </w:r>
+      <w:r>
+        <w:t xml:space="preserve">. Poly a cependant </w:t>
+      </w:r>
+      <w:r>
+        <w:t>de très bon résultats également, légèrement supérieurs à linear. L’extrait de données étant resté le même entre les exécutions des 4 cas, nous en concluons tout de même que linear est le plus rapide. Mais cela ne veut pas dire qu’il obtient les meilleurs résultats en termes de fiabilité.</w:t>
+      </w:r>
+    </w:p>
+    <w:p>
+      <w:pPr>
+        <w:pStyle w:val="Titre2"/>
+      </w:pPr>
+      <w:r>
+        <w:t>b) Score des kernels</w:t>
+      </w:r>
+    </w:p>
+    <w:p>
+      <w:pPr>
+        <w:jc w:val="both"/>
+      </w:pPr>
+      <w:r>
+        <w:tab/>
+        <w:t>Ici nous allons comparer les scores de fiabilité obtenus par chacun de nos kernels. Sans changer l’échantillon de données test, voici les résultats obtenus.</w:t>
+      </w:r>
+    </w:p>
+    <w:p>
+      <w:pPr>
+        <w:jc w:val="center"/>
+      </w:pPr>
+      <w:r>
+        <w:pict>
+          <v:shape id="_x0000_i1027" type="#_x0000_t75" style="width:294.1pt;height:220.75pt">
+            <v:imagedata r:id="rId7" o:title="2"/>
+          </v:shape>
+        </w:pict>
+      </w:r>
+    </w:p>
+    <w:p>
+      <w:pPr>
+        <w:jc w:val="both"/>
+      </w:pPr>
+      <w:r>
+        <w:t>Une fois de plus linear se démarque avec poly pour leur haut taux d’efficacité ! Nous ne dépassons même pas les 20% avec sigmoid et rbf. Cela laisse penser que nous avons tout intérêt à préférer les autres car ils sont meilleurs en tout point.</w:t>
+      </w:r>
+    </w:p>
+    <w:p>
+      <w:pPr>
+        <w:pStyle w:val="Titre2"/>
+      </w:pPr>
+      <w:r>
+        <w:t>c) Variation de la tolérance aux erreurs</w:t>
+      </w:r>
+    </w:p>
+    <w:p>
+      <w:pPr>
+        <w:jc w:val="both"/>
+      </w:pPr>
+      <w:r>
+        <w:t xml:space="preserve">Pour ces tests, nous avons pris le kernel rbf pour tester l’impact de la variation de C sur l’exécution du solver. Nous avons pris </w:t>
+      </w:r>
+      <w:r>
+        <w:t xml:space="preserve">5 </w:t>
+      </w:r>
+      <w:r>
+        <w:t>valeur</w:t>
+      </w:r>
+      <w:r>
+        <w:t>s</w:t>
+      </w:r>
+      <w:r>
+        <w:t xml:space="preserve"> C </w:t>
+      </w:r>
+      <w:r>
+        <w:t>entre</w:t>
+      </w:r>
+      <w:r>
+        <w:t xml:space="preserve"> 0.1 </w:t>
+      </w:r>
+      <w:r>
+        <w:t>et</w:t>
+      </w:r>
+      <w:r>
+        <w:t xml:space="preserve"> 1</w:t>
+      </w:r>
+      <w:r>
+        <w:t>.</w:t>
+      </w:r>
+    </w:p>
+    <w:p>
+      <w:pPr>
+        <w:jc w:val="both"/>
+      </w:pPr>
+      <w:r>
+        <w:lastRenderedPageBreak/>
+        <w:pict>
+          <v:shape id="_x0000_i1036" type="#_x0000_t75" style="width:224.85pt;height:168.45pt">
+            <v:imagedata r:id="rId8" o:title="5"/>
+          </v:shape>
+        </w:pict>
+      </w:r>
+      <w:r>
+        <w:pict>
+          <v:shape id="_x0000_i1037" type="#_x0000_t75" style="width:225.5pt;height:169.15pt">
+            <v:imagedata r:id="rId9" o:title="6"/>
+          </v:shape>
+        </w:pict>
+      </w:r>
+    </w:p>
+    <w:p>
+      <w:pPr>
+        <w:jc w:val="both"/>
+      </w:pPr>
+      <w:r>
+        <w:t>Cela nous permet d’observer le phénomène de plus près concernant la fiabilité. Celle-ci est déjà à son maximum pour 0.8. Le temps de calcul quant à lui varie très peu selon C.</w:t>
+      </w:r>
+      <w:r>
+        <w:t xml:space="preserve"> </w:t>
+      </w:r>
+      <w:r>
+        <w:t>Il est évident qu’avec une autre acceptation des erreurs on en arrive à une fiabilité qui n’augmente plus (cela étant rbf n’était pas le kernel le plus fiable …).</w:t>
+      </w:r>
+    </w:p>
+    <w:p>
+      <w:pPr>
+        <w:pStyle w:val="Titre2"/>
+      </w:pPr>
+      <w:r>
+        <w:t>d) Variation du coefficient Gamma</w:t>
+      </w:r>
+    </w:p>
+    <w:p>
+      <w:r>
+        <w:t>Ce coefficient sert pour le calcul via les kernels rbf, poly et sigmoide. Nous allons le tester avec rbf de nou</w:t>
+      </w:r>
+      <w:r>
+        <w:t>veau en le faisant varier entre 0.1 et 1 à nouveu.</w:t>
+      </w:r>
+    </w:p>
+    <w:p>
+      <w:r>
+        <w:pict>
+          <v:shape id="_x0000_i1042" type="#_x0000_t75" style="width:225.5pt;height:169.15pt">
+            <v:imagedata r:id="rId10" o:title="5"/>
+          </v:shape>
+        </w:pict>
+      </w:r>
+      <w:r>
+        <w:pict>
+          <v:shape id="_x0000_i1048" type="#_x0000_t75" style="width:226.2pt;height:169.8pt">
+            <v:imagedata r:id="rId11" o:title="6"/>
+          </v:shape>
+        </w:pict>
+      </w:r>
+    </w:p>
+    <w:p>
+      <w:r>
+        <w:t>Cette fois, malgré un temps très variant (même assez haut dans les premiers cas) cela n’a aucune incidence sur l’efficacité du solver.</w:t>
+      </w:r>
+    </w:p>
+    <w:p>
+      <w:pPr>
+        <w:pStyle w:val="Titre2"/>
+      </w:pPr>
+      <w:r>
+        <w:t>e) GridSearchCV</w:t>
+      </w:r>
+    </w:p>
+    <w:p>
+      <w:r>
+        <w:t>Ce modèle est supposé trouver de lui-même les paramètres optimaux pour le solver. Nous lui avons donné le choix entre tous les kernels et un C entre 1 et 10.</w:t>
+      </w:r>
+      <w:r>
+        <w:t xml:space="preserve"> Voici les résultats :</w:t>
+      </w:r>
+    </w:p>
+    <w:p>
+      <w:pPr>
+        <w:pStyle w:val="Paragraphedeliste"/>
+        <w:numPr>
+          <w:ilvl w:val="0"/>
+          <w:numId w:val="1"/>
+        </w:numPr>
+      </w:pPr>
+      <w:r>
+        <w:t>score:  0.9153333333333333</w:t>
+      </w:r>
+    </w:p>
+    <w:p>
+      <w:pPr>
+        <w:pStyle w:val="Paragraphedeliste"/>
+        <w:numPr>
+          <w:ilvl w:val="0"/>
+          <w:numId w:val="1"/>
+        </w:numPr>
+      </w:pPr>
+      <w:r>
+        <w:t>time:  441.23244857788086</w:t>
+      </w:r>
+    </w:p>
+    <w:p>
+      <w:pPr>
+        <w:jc w:val="both"/>
+      </w:pPr>
+      <w:r>
+        <w:t>En soi, ça a duré beaucoup de temps pour une durée équivalente à nos précédents tests avec linear et poly, donc pas plus fructueux que ça pour notre dataset.</w:t>
+      </w:r>
+    </w:p>
+    <w:p>
+      <w:pPr>
+        <w:pStyle w:val="Titre2"/>
+      </w:pPr>
+      <w:r>
+        <w:t>f) Matrice de confusion</w:t>
+      </w:r>
+    </w:p>
+    <w:p>
+      <w:r>
+        <w:t>Enfin, nous allons tester la matrice de confusion sur le kernel linear, sans paramètres additionnels et pour le même extrait de dataset qu’avant.</w:t>
+      </w:r>
+    </w:p>
+    <w:p>
+      <w:pPr>
+        <w:pStyle w:val="Paragraphedeliste"/>
+        <w:numPr>
+          <w:ilvl w:val="0"/>
+          <w:numId w:val="1"/>
+        </w:numPr>
+      </w:pPr>
+      <w:r>
+        <w:lastRenderedPageBreak/>
+        <w:t>score:  0.906</w:t>
+      </w:r>
+    </w:p>
+    <w:p>
+      <w:pPr>
+        <w:pStyle w:val="Paragraphedeliste"/>
+        <w:numPr>
+          <w:ilvl w:val="0"/>
+          <w:numId w:val="1"/>
+        </w:numPr>
+      </w:pPr>
+      <w:r>
+        <w:t>time:  7.316744327545166</w:t>
+      </w:r>
+    </w:p>
+    <w:p>
+      <w:pPr>
+        <w:jc w:val="center"/>
+      </w:pPr>
+      <w:r>
+        <w:rPr>
+          <w:noProof/>
+          <w:lang w:eastAsia="fr-FR"/>
+        </w:rPr>
+        <w:drawing>
+          <wp:inline distT="0" distB="0" distL="0" distR="0" wp14:anchorId="456B9DEA" wp14:editId="2E290F7B">
+            <wp:extent cx="2952750" cy="1676400"/>
+            <wp:effectExtent l="0" t="0" r="0" b="0"/>
+            <wp:docPr id="1" name="Image 1"/>
+            <wp:cNvGraphicFramePr>
+              <a:graphicFrameLocks xmlns:a="http://schemas.openxmlformats.org/drawingml/2006/main" noChangeAspect="1"/>
+            </wp:cNvGraphicFramePr>
+            <a:graphic xmlns:a="http://schemas.openxmlformats.org/drawingml/2006/main">
+              <a:graphicData uri="http://schemas.openxmlformats.org/drawingml/2006/picture">
+                <pic:pic xmlns:pic="http://schemas.openxmlformats.org/drawingml/2006/picture">
+                  <pic:nvPicPr>
+                    <pic:cNvPr id="1" name=""/>
+                    <pic:cNvPicPr/>
+                  </pic:nvPicPr>
+                  <pic:blipFill>
+                    <a:blip r:embed="rId12"/>
+                    <a:stretch>
+                      <a:fillRect/>
+                    </a:stretch>
+                  </pic:blipFill>
+                  <pic:spPr>
+                    <a:xfrm>
+                      <a:off x="0" y="0"/>
+                      <a:ext cx="2952750" cy="1676400"/>
+                    </a:xfrm>
+                    <a:prstGeom prst="rect">
+                      <a:avLst/>
+                    </a:prstGeom>
+                  </pic:spPr>
+                </pic:pic>
+              </a:graphicData>
+            </a:graphic>
+          </wp:inline>
+        </w:drawing>
+      </w:r>
+    </w:p>
+    <w:p>
+      <w:pPr>
+        <w:jc w:val="both"/>
+      </w:pPr>
+      <w:r>
+        <w:t>Cette matrice nous indique par exemple que pour la seconde ligne (correspondant au chiffre 1), 161 valeurs ont été correctement identifiées, tandis que 4 ont été erronées. Globalement, on peut constater l’efficacité de notre SVC sur les données de test (30% de 5000 valeurs).</w:t>
+      </w:r>
+    </w:p>
+    <w:p>
+      <w:pPr>
+        <w:pStyle w:val="Titre1"/>
+      </w:pPr>
+      <w:r>
+        <w:t>Synthèse</w:t>
+      </w:r>
+    </w:p>
+    <w:p>
+      <w:r>
+        <w:t>Nous avons conclu plusieurs choses concernant le travail des 3 méthodes sur notre jeu de données.</w:t>
+      </w:r>
+    </w:p>
+    <w:p>
       <w:bookmarkStart w:id="0" w:name="_GoBack"/>
       <w:bookmarkEnd w:id="0"/>
     </w:p>
@@ -126,6 +603,126 @@
     </w:sectPr>
   </w:body>
 </w:document>
+</file>
+
+<file path=word/numbering.xml><?xml version="1.0" encoding="utf-8"?>
+<w:numbering xmlns:wpc="http://schemas.microsoft.com/office/word/2010/wordprocessingCanvas" xmlns:cx="http://schemas.microsoft.com/office/drawing/2014/chartex" xmlns:cx1="http://schemas.microsoft.com/office/drawing/2015/9/8/chartex" xmlns:mc="http://schemas.openxmlformats.org/markup-compatibility/2006" xmlns:o="urn:schemas-microsoft-com:office:office" xmlns:r="http://schemas.openxmlformats.org/officeDocument/2006/relationships" xmlns:m="http://schemas.openxmlformats.org/officeDocument/2006/math" xmlns:v="urn:schemas-microsoft-com:vml" xmlns:wp14="http://schemas.microsoft.com/office/word/2010/wordprocessingDrawing" xmlns:wp="http://schemas.openxmlformats.org/drawingml/2006/wordprocessingDrawing" xmlns:w10="urn:schemas-microsoft-com:office:word" xmlns:w="http://schemas.openxmlformats.org/wordprocessingml/2006/main" xmlns:w14="http://schemas.microsoft.com/office/word/2010/wordml" xmlns:w15="http://schemas.microsoft.com/office/word/2012/wordml" xmlns:w16se="http://schemas.microsoft.com/office/word/2015/wordml/symex" xmlns:wpg="http://schemas.microsoft.com/office/word/2010/wordprocessingGroup" xmlns:wpi="http://schemas.microsoft.com/office/word/2010/wordprocessingInk" xmlns:wne="http://schemas.microsoft.com/office/word/2006/wordml" xmlns:wps="http://schemas.microsoft.com/office/word/2010/wordprocessingShape" mc:Ignorable="w14 w15 w16se wp14">
+  <w:abstractNum w:abstractNumId="0" w15:restartNumberingAfterBreak="0">
+    <w:nsid w:val="225006BE"/>
+    <w:multiLevelType w:val="hybridMultilevel"/>
+    <w:tmpl w:val="67DE2C06"/>
+    <w:lvl w:ilvl="0" w:tplc="11BCAEB2">
+      <w:numFmt w:val="bullet"/>
+      <w:lvlText w:val="-"/>
+      <w:lvlJc w:val="left"/>
+      <w:pPr>
+        <w:ind w:left="720" w:hanging="360"/>
+      </w:pPr>
+      <w:rPr>
+        <w:rFonts w:ascii="Calibri" w:eastAsiaTheme="minorHAnsi" w:hAnsi="Calibri" w:cs="Calibri" w:hint="default"/>
+      </w:rPr>
+    </w:lvl>
+    <w:lvl w:ilvl="1" w:tplc="040C0003" w:tentative="1">
+      <w:start w:val="1"/>
+      <w:numFmt w:val="bullet"/>
+      <w:lvlText w:val="o"/>
+      <w:lvlJc w:val="left"/>
+      <w:pPr>
+        <w:ind w:left="1440" w:hanging="360"/>
+      </w:pPr>
+      <w:rPr>
+        <w:rFonts w:ascii="Courier New" w:hAnsi="Courier New" w:cs="Courier New" w:hint="default"/>
+      </w:rPr>
+    </w:lvl>
+    <w:lvl w:ilvl="2" w:tplc="040C0005" w:tentative="1">
+      <w:start w:val="1"/>
+      <w:numFmt w:val="bullet"/>
+      <w:lvlText w:val=""/>
+      <w:lvlJc w:val="left"/>
+      <w:pPr>
+        <w:ind w:left="2160" w:hanging="360"/>
+      </w:pPr>
+      <w:rPr>
+        <w:rFonts w:ascii="Wingdings" w:hAnsi="Wingdings" w:hint="default"/>
+      </w:rPr>
+    </w:lvl>
+    <w:lvl w:ilvl="3" w:tplc="040C0001" w:tentative="1">
+      <w:start w:val="1"/>
+      <w:numFmt w:val="bullet"/>
+      <w:lvlText w:val=""/>
+      <w:lvlJc w:val="left"/>
+      <w:pPr>
+        <w:ind w:left="2880" w:hanging="360"/>
+      </w:pPr>
+      <w:rPr>
+        <w:rFonts w:ascii="Symbol" w:hAnsi="Symbol" w:hint="default"/>
+      </w:rPr>
+    </w:lvl>
+    <w:lvl w:ilvl="4" w:tplc="040C0003" w:tentative="1">
+      <w:start w:val="1"/>
+      <w:numFmt w:val="bullet"/>
+      <w:lvlText w:val="o"/>
+      <w:lvlJc w:val="left"/>
+      <w:pPr>
+        <w:ind w:left="3600" w:hanging="360"/>
+      </w:pPr>
+      <w:rPr>
+        <w:rFonts w:ascii="Courier New" w:hAnsi="Courier New" w:cs="Courier New" w:hint="default"/>
+      </w:rPr>
+    </w:lvl>
+    <w:lvl w:ilvl="5" w:tplc="040C0005" w:tentative="1">
+      <w:start w:val="1"/>
+      <w:numFmt w:val="bullet"/>
+      <w:lvlText w:val=""/>
+      <w:lvlJc w:val="left"/>
+      <w:pPr>
+        <w:ind w:left="4320" w:hanging="360"/>
+      </w:pPr>
+      <w:rPr>
+        <w:rFonts w:ascii="Wingdings" w:hAnsi="Wingdings" w:hint="default"/>
+      </w:rPr>
+    </w:lvl>
+    <w:lvl w:ilvl="6" w:tplc="040C0001" w:tentative="1">
+      <w:start w:val="1"/>
+      <w:numFmt w:val="bullet"/>
+      <w:lvlText w:val=""/>
+      <w:lvlJc w:val="left"/>
+      <w:pPr>
+        <w:ind w:left="5040" w:hanging="360"/>
+      </w:pPr>
+      <w:rPr>
+        <w:rFonts w:ascii="Symbol" w:hAnsi="Symbol" w:hint="default"/>
+      </w:rPr>
+    </w:lvl>
+    <w:lvl w:ilvl="7" w:tplc="040C0003" w:tentative="1">
+      <w:start w:val="1"/>
+      <w:numFmt w:val="bullet"/>
+      <w:lvlText w:val="o"/>
+      <w:lvlJc w:val="left"/>
+      <w:pPr>
+        <w:ind w:left="5760" w:hanging="360"/>
+      </w:pPr>
+      <w:rPr>
+        <w:rFonts w:ascii="Courier New" w:hAnsi="Courier New" w:cs="Courier New" w:hint="default"/>
+      </w:rPr>
+    </w:lvl>
+    <w:lvl w:ilvl="8" w:tplc="040C0005" w:tentative="1">
+      <w:start w:val="1"/>
+      <w:numFmt w:val="bullet"/>
+      <w:lvlText w:val=""/>
+      <w:lvlJc w:val="left"/>
+      <w:pPr>
+        <w:ind w:left="6480" w:hanging="360"/>
+      </w:pPr>
+      <w:rPr>
+        <w:rFonts w:ascii="Wingdings" w:hAnsi="Wingdings" w:hint="default"/>
+      </w:rPr>
+    </w:lvl>
+  </w:abstractNum>
+  <w:num w:numId="1">
+    <w:abstractNumId w:val="0"/>
+  </w:num>
+</w:numbering>
 </file>
 
 <file path=word/styles.xml><?xml version="1.0" encoding="utf-8"?>
@@ -544,6 +1141,28 @@
       <w:szCs w:val="32"/>
     </w:rPr>
   </w:style>
+  <w:style w:type="paragraph" w:styleId="Titre2">
+    <w:name w:val="heading 2"/>
+    <w:basedOn w:val="Normal"/>
+    <w:next w:val="Normal"/>
+    <w:link w:val="Titre2Car"/>
+    <w:uiPriority w:val="9"/>
+    <w:unhideWhenUsed/>
+    <w:qFormat/>
+    <w:rsid w:val="00D127D3"/>
+    <w:pPr>
+      <w:keepNext/>
+      <w:keepLines/>
+      <w:spacing w:before="40" w:after="0"/>
+      <w:outlineLvl w:val="1"/>
+    </w:pPr>
+    <w:rPr>
+      <w:rFonts w:asciiTheme="majorHAnsi" w:eastAsiaTheme="majorEastAsia" w:hAnsiTheme="majorHAnsi" w:cstheme="majorBidi"/>
+      <w:color w:val="2E74B5" w:themeColor="accent1" w:themeShade="BF"/>
+      <w:sz w:val="26"/>
+      <w:szCs w:val="26"/>
+    </w:rPr>
+  </w:style>
   <w:style w:type="character" w:default="1" w:styleId="Policepardfaut">
     <w:name w:val="Default Paragraph Font"/>
     <w:uiPriority w:val="1"/>
@@ -671,6 +1290,30 @@
     <w:rPr>
       <w:color w:val="0563C1" w:themeColor="hyperlink"/>
       <w:u w:val="single"/>
+    </w:rPr>
+  </w:style>
+  <w:style w:type="paragraph" w:styleId="Paragraphedeliste">
+    <w:name w:val="List Paragraph"/>
+    <w:basedOn w:val="Normal"/>
+    <w:uiPriority w:val="34"/>
+    <w:qFormat/>
+    <w:rsid w:val="00D127D3"/>
+    <w:pPr>
+      <w:ind w:left="720"/>
+      <w:contextualSpacing/>
+    </w:pPr>
+  </w:style>
+  <w:style w:type="character" w:customStyle="1" w:styleId="Titre2Car">
+    <w:name w:val="Titre 2 Car"/>
+    <w:basedOn w:val="Policepardfaut"/>
+    <w:link w:val="Titre2"/>
+    <w:uiPriority w:val="9"/>
+    <w:rsid w:val="00D127D3"/>
+    <w:rPr>
+      <w:rFonts w:asciiTheme="majorHAnsi" w:eastAsiaTheme="majorEastAsia" w:hAnsiTheme="majorHAnsi" w:cstheme="majorBidi"/>
+      <w:color w:val="2E74B5" w:themeColor="accent1" w:themeShade="BF"/>
+      <w:sz w:val="26"/>
+      <w:szCs w:val="26"/>
     </w:rPr>
   </w:style>
 </w:styles>

</xml_diff>